<commit_message>
Hlias-Panos first domain model draft
</commit_message>
<xml_diff>
--- a/2η Παραδοση/PanosMms_Use-cases-v0.1.docx
+++ b/2η Παραδοση/PanosMms_Use-cases-v0.1.docx
@@ -1640,7 +1640,7 @@
           <w:rFonts w:ascii="Bahnschrift Light" w:hAnsi="Bahnschrift Light"/>
           <w:lang w:val="el-GR"/>
         </w:rPr>
-        <w:t xml:space="preserve">Μπορεί να συνεχίσει την ροή από το βήμα 2 </w:t>
+        <w:t>Μπορεί να συνεχίσει την ροή από το βήμα 2</w:t>
       </w:r>
     </w:p>
     <w:p>
@@ -1753,7 +1753,35 @@
           <w:lang w:val="el-GR"/>
         </w:rPr>
         <w:tab/>
-        <w:t>Το σύστημα ειδοποιεί το άτομο/άτομα προσωπικού υπεύθυνα για την έγκριση της άμεσης ειδοποίησης</w:t>
+        <w:t xml:space="preserve">Το σύστημα ειδοποιεί </w:t>
+      </w:r>
+      <w:r>
+        <w:rPr>
+          <w:rFonts w:ascii="Bahnschrift Light" w:hAnsi="Bahnschrift Light"/>
+          <w:lang w:val="el-GR"/>
+        </w:rPr>
+        <w:t>τους διαχειριστές</w:t>
+      </w:r>
+      <w:r>
+        <w:rPr>
+          <w:rFonts w:ascii="Bahnschrift Light" w:hAnsi="Bahnschrift Light"/>
+          <w:lang w:val="el-GR"/>
+        </w:rPr>
+        <w:t xml:space="preserve"> υπεύθυν</w:t>
+      </w:r>
+      <w:r>
+        <w:rPr>
+          <w:rFonts w:ascii="Bahnschrift Light" w:hAnsi="Bahnschrift Light"/>
+          <w:lang w:val="el-GR"/>
+        </w:rPr>
+        <w:t>ους</w:t>
+      </w:r>
+      <w:r>
+        <w:rPr>
+          <w:rFonts w:ascii="Bahnschrift Light" w:hAnsi="Bahnschrift Light"/>
+          <w:lang w:val="el-GR"/>
+        </w:rPr>
+        <w:t xml:space="preserve"> για την έγκριση της άμεσης ειδοποίησης</w:t>
       </w:r>
     </w:p>
     <w:p>
@@ -1851,7 +1879,21 @@
           <w:rFonts w:ascii="Bahnschrift Light" w:hAnsi="Bahnschrift Light"/>
           <w:lang w:val="el-GR"/>
         </w:rPr>
-        <w:t>βλέπει σε ένα ημερολόγιο τις μέρες και τις ώρες που δουλεύει, που δουλεύει, πότε έχει ραντεβού και με ποιους, και τις μέρες που έχει άδεια</w:t>
+        <w:t xml:space="preserve">βλέπει σε ένα ημερολόγιο τις μέρες και τις ώρες που δουλεύει, που δουλεύει, πότε έχει </w:t>
+      </w:r>
+      <w:r>
+        <w:rPr>
+          <w:rFonts w:ascii="Bahnschrift Light" w:hAnsi="Bahnschrift Light"/>
+          <w:lang w:val="el-GR"/>
+        </w:rPr>
+        <w:t xml:space="preserve">επίσκεψη </w:t>
+      </w:r>
+      <w:r>
+        <w:rPr>
+          <w:rFonts w:ascii="Bahnschrift Light" w:hAnsi="Bahnschrift Light"/>
+          <w:lang w:val="el-GR"/>
+        </w:rPr>
+        <w:t>και με ποιους, και τις μέρες που έχει άδεια</w:t>
       </w:r>
     </w:p>
     <w:p>
@@ -2106,7 +2148,7 @@
           <w:rFonts w:ascii="Bahnschrift Light" w:hAnsi="Bahnschrift Light"/>
           <w:lang w:val="el-GR"/>
         </w:rPr>
-        <w:t xml:space="preserve">, φαρμακευτική αγωγή και να δηλώσει ενδιαφέρον περαιτέρω ενημέρωσης </w:t>
+        <w:t>, φαρμακευτική αγωγή και να δηλώσει ενδιαφέρον περαιτέρω ενημέρωσης</w:t>
       </w:r>
     </w:p>
     <w:p>
@@ -2604,7 +2646,21 @@
           <w:lang w:val="el-GR"/>
         </w:rPr>
         <w:tab/>
-        <w:t>Το σύστημα ειδοποιεί το άτομο/άτομα προσωπικού υπεύθυνα για την έγκριση της ακύρωσης</w:t>
+        <w:t xml:space="preserve">Το σύστημα ειδοποιεί </w:t>
+      </w:r>
+      <w:r>
+        <w:rPr>
+          <w:rFonts w:ascii="Bahnschrift Light" w:hAnsi="Bahnschrift Light"/>
+          <w:lang w:val="el-GR"/>
+        </w:rPr>
+        <w:t xml:space="preserve">τους διαχειριστές υπεύθυνους </w:t>
+      </w:r>
+      <w:r>
+        <w:rPr>
+          <w:rFonts w:ascii="Bahnschrift Light" w:hAnsi="Bahnschrift Light"/>
+          <w:lang w:val="el-GR"/>
+        </w:rPr>
+        <w:t>για την έγκριση της ακύρωσης</w:t>
       </w:r>
     </w:p>
     <w:p>
@@ -2813,7 +2869,21 @@
           <w:lang w:val="el-GR"/>
         </w:rPr>
         <w:tab/>
-        <w:t xml:space="preserve">Το σύστημα ειδοποιεί το άτομο/άτομα προσωπικού υπεύθυνα για την έγκριση της </w:t>
+        <w:t xml:space="preserve">Το σύστημα ειδοποιεί </w:t>
+      </w:r>
+      <w:r>
+        <w:rPr>
+          <w:rFonts w:ascii="Bahnschrift Light" w:hAnsi="Bahnschrift Light"/>
+          <w:lang w:val="el-GR"/>
+        </w:rPr>
+        <w:t xml:space="preserve">τους διαχειριστές υπεύθυνους </w:t>
+      </w:r>
+      <w:r>
+        <w:rPr>
+          <w:rFonts w:ascii="Bahnschrift Light" w:hAnsi="Bahnschrift Light"/>
+          <w:lang w:val="el-GR"/>
+        </w:rPr>
+        <w:t xml:space="preserve">για την έγκριση της </w:t>
       </w:r>
       <w:r>
         <w:rPr>

</xml_diff>